<commit_message>
Added final test results
Compared to the simplicity of the model, not too shabby tbh
</commit_message>
<xml_diff>
--- a/reports/Report.docx
+++ b/reports/Report.docx
@@ -1734,7 +1734,25 @@
         <w:rPr>
           <w:rFonts w:ascii="Times New Roman" w:hAnsi="Times New Roman" w:cs="Times New Roman"/>
         </w:rPr>
-        <w:t>Since the original input images were not grayscale, and differences in color intensity could skew the data (e.g., jeans appearing primarily blue and thus having lower average pixel values), the first step was to standardize each image. This was done by subtracting the mean and dividing by the standard deviation, ensuring that each image had a mean of zero and a standard deviation of one. Such normalization helps equalize the contribution of all features and reduces the risk of scale-related biases or noise.</w:t>
+        <w:t>Since the original input images were not grayscale, and differences in color intensity could skew the data (e.g., jeans appearing primarily blue and thus having lower average pixel values), the first step was to standardize each image. This was done by subtracting the mean and dividing by the standard deviation</w:t>
+      </w:r>
+      <w:r>
+        <w:rPr>
+          <w:rFonts w:ascii="Times New Roman" w:hAnsi="Times New Roman" w:cs="Times New Roman"/>
+        </w:rPr>
+        <w:t xml:space="preserve"> of the 28x28 brightness values in each image</w:t>
+      </w:r>
+      <w:r>
+        <w:rPr>
+          <w:rFonts w:ascii="Times New Roman" w:hAnsi="Times New Roman" w:cs="Times New Roman"/>
+        </w:rPr>
+        <w:t>, ensuring that each image had a mean of zero and a standard deviation of one. Such normalization helps equalize the contribution of all features and reduces the risk of scale-related biases or noise.</w:t>
+      </w:r>
+      <w:r>
+        <w:rPr>
+          <w:rFonts w:ascii="Times New Roman" w:hAnsi="Times New Roman" w:cs="Times New Roman"/>
+        </w:rPr>
+        <w:t xml:space="preserve"> Below are the two templates before and after standardizing the data.</w:t>
       </w:r>
     </w:p>
     <w:p>
@@ -1745,6 +1763,126 @@
           <w:rFonts w:ascii="Times New Roman" w:hAnsi="Times New Roman" w:cs="Times New Roman"/>
         </w:rPr>
       </w:pPr>
+      <w:r>
+        <w:rPr>
+          <w:rFonts w:ascii="Times New Roman" w:hAnsi="Times New Roman" w:cs="Times New Roman"/>
+        </w:rPr>
+        <w:drawing>
+          <wp:anchor distT="0" distB="0" distL="114300" distR="114300" simplePos="0" relativeHeight="251658240" behindDoc="0" locked="0" layoutInCell="1" allowOverlap="1" wp14:anchorId="5E388CA0" wp14:editId="347E6D69">
+            <wp:simplePos x="0" y="0"/>
+            <wp:positionH relativeFrom="margin">
+              <wp:align>right</wp:align>
+            </wp:positionH>
+            <wp:positionV relativeFrom="paragraph">
+              <wp:posOffset>189865</wp:posOffset>
+            </wp:positionV>
+            <wp:extent cx="5731510" cy="1116330"/>
+            <wp:effectExtent l="0" t="0" r="2540" b="7620"/>
+            <wp:wrapSquare wrapText="bothSides"/>
+            <wp:docPr id="403782338" name="Picture 1" descr="A close-up of a person's body">
+              <a:extLst xmlns:a="http://schemas.openxmlformats.org/drawingml/2006/main">
+                <a:ext uri="{C183D7F6-B498-43B3-948B-1728B52AA6E4}">
+                  <adec:decorative xmlns:adec="http://schemas.microsoft.com/office/drawing/2017/decorative" val="0"/>
+                </a:ext>
+              </a:extLst>
+            </wp:docPr>
+            <wp:cNvGraphicFramePr>
+              <a:graphicFrameLocks xmlns:a="http://schemas.openxmlformats.org/drawingml/2006/main" noChangeAspect="1"/>
+            </wp:cNvGraphicFramePr>
+            <a:graphic xmlns:a="http://schemas.openxmlformats.org/drawingml/2006/main">
+              <a:graphicData uri="http://schemas.openxmlformats.org/drawingml/2006/picture">
+                <pic:pic xmlns:pic="http://schemas.openxmlformats.org/drawingml/2006/picture">
+                  <pic:nvPicPr>
+                    <pic:cNvPr id="403782338" name="Picture 1" descr="A close-up of a person's body">
+                      <a:extLst>
+                        <a:ext uri="{C183D7F6-B498-43B3-948B-1728B52AA6E4}">
+                          <adec:decorative xmlns:adec="http://schemas.microsoft.com/office/drawing/2017/decorative" val="0"/>
+                        </a:ext>
+                      </a:extLst>
+                    </pic:cNvPr>
+                    <pic:cNvPicPr/>
+                  </pic:nvPicPr>
+                  <pic:blipFill>
+                    <a:blip r:embed="rId6" cstate="print">
+                      <a:extLst>
+                        <a:ext uri="{28A0092B-C50C-407E-A947-70E740481C1C}">
+                          <a14:useLocalDpi xmlns:a14="http://schemas.microsoft.com/office/drawing/2010/main" val="0"/>
+                        </a:ext>
+                      </a:extLst>
+                    </a:blip>
+                    <a:stretch>
+                      <a:fillRect/>
+                    </a:stretch>
+                  </pic:blipFill>
+                  <pic:spPr>
+                    <a:xfrm>
+                      <a:off x="0" y="0"/>
+                      <a:ext cx="5731510" cy="1116330"/>
+                    </a:xfrm>
+                    <a:prstGeom prst="rect">
+                      <a:avLst/>
+                    </a:prstGeom>
+                  </pic:spPr>
+                </pic:pic>
+              </a:graphicData>
+            </a:graphic>
+          </wp:anchor>
+        </w:drawing>
+      </w:r>
+      <w:r>
+        <w:rPr>
+          <w:rFonts w:ascii="Times New Roman" w:hAnsi="Times New Roman" w:cs="Times New Roman"/>
+        </w:rPr>
+        <w:drawing>
+          <wp:anchor distT="0" distB="0" distL="114300" distR="114300" simplePos="0" relativeHeight="251659264" behindDoc="0" locked="0" layoutInCell="1" allowOverlap="1" wp14:anchorId="7544D61A" wp14:editId="329C3AD9">
+            <wp:simplePos x="0" y="0"/>
+            <wp:positionH relativeFrom="margin">
+              <wp:align>right</wp:align>
+            </wp:positionH>
+            <wp:positionV relativeFrom="paragraph">
+              <wp:posOffset>1446530</wp:posOffset>
+            </wp:positionV>
+            <wp:extent cx="5731510" cy="1116330"/>
+            <wp:effectExtent l="0" t="0" r="2540" b="7620"/>
+            <wp:wrapSquare wrapText="bothSides"/>
+            <wp:docPr id="1703130347" name="Picture 1" descr="A close-up of a person's body&#10;&#10;Description automatically generated"/>
+            <wp:cNvGraphicFramePr>
+              <a:graphicFrameLocks xmlns:a="http://schemas.openxmlformats.org/drawingml/2006/main" noChangeAspect="1"/>
+            </wp:cNvGraphicFramePr>
+            <a:graphic xmlns:a="http://schemas.openxmlformats.org/drawingml/2006/main">
+              <a:graphicData uri="http://schemas.openxmlformats.org/drawingml/2006/picture">
+                <pic:pic xmlns:pic="http://schemas.openxmlformats.org/drawingml/2006/picture">
+                  <pic:nvPicPr>
+                    <pic:cNvPr id="1703130347" name="Picture 1" descr="A close-up of a person's body&#10;&#10;Description automatically generated"/>
+                    <pic:cNvPicPr/>
+                  </pic:nvPicPr>
+                  <pic:blipFill>
+                    <a:blip r:embed="rId7" cstate="print">
+                      <a:extLst>
+                        <a:ext uri="{28A0092B-C50C-407E-A947-70E740481C1C}">
+                          <a14:useLocalDpi xmlns:a14="http://schemas.microsoft.com/office/drawing/2010/main" val="0"/>
+                        </a:ext>
+                      </a:extLst>
+                    </a:blip>
+                    <a:stretch>
+                      <a:fillRect/>
+                    </a:stretch>
+                  </pic:blipFill>
+                  <pic:spPr>
+                    <a:xfrm>
+                      <a:off x="0" y="0"/>
+                      <a:ext cx="5731510" cy="1116330"/>
+                    </a:xfrm>
+                    <a:prstGeom prst="rect">
+                      <a:avLst/>
+                    </a:prstGeom>
+                  </pic:spPr>
+                </pic:pic>
+              </a:graphicData>
+            </a:graphic>
+          </wp:anchor>
+        </w:drawing>
+      </w:r>
     </w:p>
     <w:p>
       <w:pPr>
@@ -1797,6 +1935,7 @@
         <w:rPr>
           <w:rFonts w:ascii="Times New Roman" w:hAnsi="Times New Roman" w:cs="Times New Roman"/>
         </w:rPr>
+        <w:lastRenderedPageBreak/>
         <w:t>To ensure the correctness of our implementation, we performed several checks. First, we verified that each standardized image had a mean of zero and a standard deviation of one by calculating and reviewing summary statistics. We also inspected a small sample of templates visually to confirm that the averaged pixel values produced a coherent representation of the corresponding category.</w:t>
       </w:r>
     </w:p>
@@ -1817,12 +1956,6 @@
           <w:rFonts w:ascii="Times New Roman" w:hAnsi="Times New Roman" w:cs="Times New Roman"/>
         </w:rPr>
       </w:pPr>
-      <w:r>
-        <w:rPr>
-          <w:rFonts w:ascii="Times New Roman" w:hAnsi="Times New Roman" w:cs="Times New Roman"/>
-        </w:rPr>
-        <w:t>[[Insert templates // maybe before and after standardization]]</w:t>
-      </w:r>
     </w:p>
     <w:p>
       <w:pPr>
@@ -1832,15 +1965,6 @@
           <w:rFonts w:ascii="Times New Roman" w:hAnsi="Times New Roman" w:cs="Times New Roman"/>
         </w:rPr>
       </w:pPr>
-    </w:p>
-    <w:p>
-      <w:pPr>
-        <w:ind w:left="0" w:firstLine="0"/>
-        <w:jc w:val="left"/>
-        <w:rPr>
-          <w:rFonts w:ascii="Times New Roman" w:hAnsi="Times New Roman" w:cs="Times New Roman"/>
-        </w:rPr>
-      </w:pPr>
       <w:r>
         <w:rPr>
           <w:rFonts w:ascii="Times New Roman" w:hAnsi="Times New Roman" w:cs="Times New Roman"/>
@@ -1869,13 +1993,7 @@
         <w:rPr>
           <w:rFonts w:ascii="Times New Roman" w:hAnsi="Times New Roman" w:cs="Times New Roman"/>
         </w:rPr>
-        <w:t>, taking 4 of these as our training set and the remaining one as our validation set</w:t>
-      </w:r>
-      <w:r>
-        <w:rPr>
-          <w:rFonts w:ascii="Times New Roman" w:hAnsi="Times New Roman" w:cs="Times New Roman"/>
-        </w:rPr>
-        <w:t xml:space="preserve"> repeating the process 5 times so that each subset was once the validation set. To control our results we relied on scikit</w:t>
+        <w:t>, taking 4 of these as our training set and the remaining one as our validation set repeating the process 5 times so that each subset was once the validation set. To control our results we relied on scikit</w:t>
       </w:r>
       <w:r>
         <w:rPr>
@@ -3085,13 +3203,7 @@
         <w:rPr>
           <w:rFonts w:ascii="Times New Roman" w:hAnsi="Times New Roman" w:cs="Times New Roman"/>
         </w:rPr>
-        <w:t>0.6984</w:t>
-      </w:r>
-      <w:r>
-        <w:rPr>
-          <w:rFonts w:ascii="Times New Roman" w:hAnsi="Times New Roman" w:cs="Times New Roman"/>
-        </w:rPr>
-        <w:t xml:space="preserve"> </w:t>
+        <w:t xml:space="preserve">0.6984 </w:t>
       </w:r>
       <w:r>
         <w:rPr>
@@ -3169,13 +3281,7 @@
               <w:rPr>
                 <w:rFonts w:ascii="Times New Roman" w:hAnsi="Times New Roman" w:cs="Times New Roman"/>
               </w:rPr>
-              <w:t>Category</w:t>
-            </w:r>
-            <w:r>
-              <w:rPr>
-                <w:rFonts w:ascii="Times New Roman" w:hAnsi="Times New Roman" w:cs="Times New Roman"/>
-              </w:rPr>
-              <w:t xml:space="preserve"> 1</w:t>
+              <w:t>Category 1</w:t>
             </w:r>
           </w:p>
         </w:tc>
@@ -3215,13 +3321,7 @@
               <w:rPr>
                 <w:rFonts w:ascii="Times New Roman" w:hAnsi="Times New Roman" w:cs="Times New Roman"/>
               </w:rPr>
-              <w:t>Category</w:t>
-            </w:r>
-            <w:r>
-              <w:rPr>
-                <w:rFonts w:ascii="Times New Roman" w:hAnsi="Times New Roman" w:cs="Times New Roman"/>
-              </w:rPr>
-              <w:t xml:space="preserve"> 3</w:t>
+              <w:t>Category 3</w:t>
             </w:r>
           </w:p>
         </w:tc>
@@ -3241,13 +3341,7 @@
               <w:rPr>
                 <w:rFonts w:ascii="Times New Roman" w:hAnsi="Times New Roman" w:cs="Times New Roman"/>
               </w:rPr>
-              <w:t>Category</w:t>
-            </w:r>
-            <w:r>
-              <w:rPr>
-                <w:rFonts w:ascii="Times New Roman" w:hAnsi="Times New Roman" w:cs="Times New Roman"/>
-              </w:rPr>
-              <w:t xml:space="preserve"> 4</w:t>
+              <w:t>Category 4</w:t>
             </w:r>
           </w:p>
         </w:tc>
@@ -3267,13 +3361,7 @@
               <w:rPr>
                 <w:rFonts w:ascii="Times New Roman" w:hAnsi="Times New Roman" w:cs="Times New Roman"/>
               </w:rPr>
-              <w:t>Category</w:t>
-            </w:r>
-            <w:r>
-              <w:rPr>
-                <w:rFonts w:ascii="Times New Roman" w:hAnsi="Times New Roman" w:cs="Times New Roman"/>
-              </w:rPr>
-              <w:t xml:space="preserve"> 5</w:t>
+              <w:t>Category 5</w:t>
             </w:r>
           </w:p>
         </w:tc>
@@ -4412,6 +4500,7 @@
           <w:sz w:val="36"/>
           <w:szCs w:val="36"/>
         </w:rPr>
+        <w:lastRenderedPageBreak/>
         <w:t>Results</w:t>
       </w:r>
     </w:p>
@@ -4635,14 +4724,164 @@
         <w:rPr>
           <w:rFonts w:ascii="Times New Roman" w:hAnsi="Times New Roman" w:cs="Times New Roman"/>
         </w:rPr>
-        <w:t xml:space="preserve">Interpretation and discussion of the results Your report should include a thorough discussion of the performance of each of the methods applied. In particular, you should compare the methods’ </w:t>
-      </w:r>
-      <w:r>
-        <w:rPr>
-          <w:rFonts w:ascii="Times New Roman" w:hAnsi="Times New Roman" w:cs="Times New Roman"/>
-        </w:rPr>
-        <w:lastRenderedPageBreak/>
-        <w:t>performance and guide the reader in interpreting the results. Use your expert knowledge to explain the results; for instance, why do particular methods perform better than others?</w:t>
+        <w:t>Interpretation and discussion of the results Your report should include a thorough discussion of the performance of each of the methods applied. In particular, you should compare the methods’ performance and guide the reader in interpreting the results. Use your expert knowledge to explain the results; for instance, why do particular methods perform better than others?</w:t>
+      </w:r>
+    </w:p>
+    <w:p>
+      <w:pPr>
+        <w:rPr>
+          <w:rFonts w:ascii="Times New Roman" w:hAnsi="Times New Roman" w:cs="Times New Roman"/>
+        </w:rPr>
+      </w:pPr>
+    </w:p>
+    <w:p>
+      <w:pPr>
+        <w:pStyle w:val="Heading2"/>
+        <w:numPr>
+          <w:ilvl w:val="1"/>
+          <w:numId w:val="3"/>
+        </w:numPr>
+        <w:jc w:val="left"/>
+      </w:pPr>
+      <w:r>
+        <w:t xml:space="preserve"> Results template matching</w:t>
+      </w:r>
+    </w:p>
+    <w:p>
+      <w:r>
+        <w:t>Mean confusion matrix</w:t>
+      </w:r>
+    </w:p>
+    <w:p>
+      <w:r>
+        <w:t xml:space="preserve"> [[799.   4.  21. 102.  74.]</w:t>
+      </w:r>
+    </w:p>
+    <w:p>
+      <w:r>
+        <w:t xml:space="preserve"> [ 30. 885.  17.  59.   9.]</w:t>
+      </w:r>
+    </w:p>
+    <w:p>
+      <w:r>
+        <w:t xml:space="preserve"> [ 15.   1. 769.  14. 201.]</w:t>
+      </w:r>
+    </w:p>
+    <w:p>
+      <w:r>
+        <w:t xml:space="preserve"> [ 43.   5.   3. 860.  89.]</w:t>
+      </w:r>
+    </w:p>
+    <w:p>
+      <w:r>
+        <w:t xml:space="preserve"> [211.   2. 257.  88. 442.]]</w:t>
+      </w:r>
+    </w:p>
+    <w:p>
+      <w:pPr>
+        <w:ind w:left="0" w:firstLine="0"/>
+      </w:pPr>
+    </w:p>
+    <w:p>
+      <w:r>
+        <w:t xml:space="preserve">Accuracy </w:t>
+      </w:r>
+      <w:r>
+        <w:t>0.751,</w:t>
+      </w:r>
+    </w:p>
+    <w:p>
+      <w:r>
+        <w:t xml:space="preserve"> </w:t>
+      </w:r>
+    </w:p>
+    <w:p>
+      <w:r>
+        <w:t>Precision: [0.7276867</w:t>
+      </w:r>
+      <w:r>
+        <w:t>,</w:t>
+      </w:r>
+      <w:r>
+        <w:t xml:space="preserve">  0.98662207</w:t>
+      </w:r>
+      <w:r>
+        <w:t>,</w:t>
+      </w:r>
+      <w:r>
+        <w:t xml:space="preserve"> 0.72071228</w:t>
+      </w:r>
+      <w:r>
+        <w:t>,</w:t>
+      </w:r>
+      <w:r>
+        <w:t xml:space="preserve"> 0.76580588</w:t>
+      </w:r>
+      <w:r>
+        <w:t>,</w:t>
+      </w:r>
+      <w:r>
+        <w:t xml:space="preserve"> 0.54233129]</w:t>
+      </w:r>
+    </w:p>
+    <w:p/>
+    <w:p>
+      <w:r>
+        <w:t>Recall: [0.799</w:t>
+      </w:r>
+      <w:r>
+        <w:t>,</w:t>
+      </w:r>
+      <w:r>
+        <w:t xml:space="preserve"> 0.885</w:t>
+      </w:r>
+      <w:r>
+        <w:t>,</w:t>
+      </w:r>
+      <w:r>
+        <w:t xml:space="preserve"> 0.769</w:t>
+      </w:r>
+      <w:r>
+        <w:t>,</w:t>
+      </w:r>
+      <w:r>
+        <w:t xml:space="preserve"> 0.86</w:t>
+      </w:r>
+      <w:r>
+        <w:t>,</w:t>
+      </w:r>
+      <w:r>
+        <w:t xml:space="preserve">  0.442]</w:t>
+      </w:r>
+    </w:p>
+    <w:p/>
+    <w:p>
+      <w:r>
+        <w:t>F1: [0.76167779</w:t>
+      </w:r>
+      <w:r>
+        <w:t>,</w:t>
+      </w:r>
+      <w:r>
+        <w:t xml:space="preserve"> 0.93305219</w:t>
+      </w:r>
+      <w:r>
+        <w:t>,</w:t>
+      </w:r>
+      <w:r>
+        <w:t xml:space="preserve"> 0.74407354</w:t>
+      </w:r>
+      <w:r>
+        <w:t>,</w:t>
+      </w:r>
+      <w:r>
+        <w:t xml:space="preserve"> 0.81017428</w:t>
+      </w:r>
+      <w:r>
+        <w:t>,</w:t>
+      </w:r>
+      <w:r>
+        <w:t xml:space="preserve"> 0.48705234]</w:t>
       </w:r>
     </w:p>
     <w:p>
@@ -5788,7 +6027,7 @@
         <w:kern w:val="2"/>
         <w:sz w:val="24"/>
         <w:szCs w:val="24"/>
-        <w:lang w:eastAsia="en-US" w:bidi="ar-SA"/>
+        <w:lang w:val="da-DK" w:eastAsia="en-US" w:bidi="ar-SA"/>
         <w14:ligatures w14:val="standardContextual"/>
       </w:rPr>
     </w:rPrDefault>
@@ -6392,6 +6631,7 @@
   <w:style w:type="character" w:default="1" w:styleId="DefaultParagraphFont">
     <w:name w:val="Default Paragraph Font"/>
     <w:uiPriority w:val="1"/>
+    <w:semiHidden/>
     <w:unhideWhenUsed/>
   </w:style>
   <w:style w:type="table" w:default="1" w:styleId="TableNormal">

</xml_diff>